<commit_message>
Change 2 Approach doc
</commit_message>
<xml_diff>
--- a/Approach doc.docx
+++ b/Approach doc.docx
@@ -987,12 +987,66 @@
       </w:r>
     </w:p>
     <w:p>
+      <w:r>
+        <w:t>Every possible cut is -1. Every impossible cut is -10</w:t>
+      </w:r>
+    </w:p>
+    <w:p>
+      <w:r>
+        <w:t>To do:</w:t>
+      </w:r>
+    </w:p>
+    <w:p>
+      <w:pPr>
+        <w:pStyle w:val="ListParagraph"/>
+        <w:numPr>
+          <w:ilvl w:val="0"/>
+          <w:numId w:val="5"/>
+        </w:numPr>
+      </w:pPr>
+      <w:r>
+        <w:t>Hari</w:t>
+      </w:r>
+      <w:r>
+        <w:t xml:space="preserve"> </w:t>
+      </w:r>
+      <w:r>
+        <w:t>–</w:t>
+      </w:r>
+      <w:r>
+        <w:t xml:space="preserve"> </w:t>
+      </w:r>
+      <w:r>
+        <w:t>Q-Learning</w:t>
+      </w:r>
+    </w:p>
+    <w:p>
+      <w:pPr>
+        <w:pStyle w:val="ListParagraph"/>
+        <w:numPr>
+          <w:ilvl w:val="0"/>
+          <w:numId w:val="5"/>
+        </w:numPr>
+      </w:pPr>
+      <w:r>
+        <w:t xml:space="preserve">Sai - </w:t>
+      </w:r>
+      <w:r>
+        <w:t>Function</w:t>
+      </w:r>
       <w:bookmarkStart w:id="0" w:name="_GoBack"/>
       <w:bookmarkEnd w:id="0"/>
       <w:r>
-        <w:t>Every possible cut is -1. Every impossible cut is -10</w:t>
+        <w:t xml:space="preserve"> one function to generate</w:t>
+      </w:r>
+      <w:r>
+        <w:t xml:space="preserve"> a</w:t>
+      </w:r>
+      <w:r>
+        <w:t xml:space="preserve"> random bingo start</w:t>
       </w:r>
     </w:p>
+    <w:p/>
     <w:p/>
     <w:sectPr>
       <w:pgSz w:w="11906" w:h="16838"/>
@@ -1362,6 +1416,95 @@
       </w:pPr>
     </w:lvl>
   </w:abstractNum>
+  <w:abstractNum w:abstractNumId="4" w15:restartNumberingAfterBreak="0">
+    <w:nsid w:val="78E65CE5"/>
+    <w:multiLevelType w:val="hybridMultilevel"/>
+    <w:tmpl w:val="FF203820"/>
+    <w:lvl w:ilvl="0" w:tplc="4009000F">
+      <w:start w:val="1"/>
+      <w:numFmt w:val="decimal"/>
+      <w:lvlText w:val="%1."/>
+      <w:lvlJc w:val="left"/>
+      <w:pPr>
+        <w:ind w:left="720" w:hanging="360"/>
+      </w:pPr>
+      <w:rPr>
+        <w:rFonts w:hint="default"/>
+      </w:rPr>
+    </w:lvl>
+    <w:lvl w:ilvl="1" w:tplc="40090019" w:tentative="1">
+      <w:start w:val="1"/>
+      <w:numFmt w:val="lowerLetter"/>
+      <w:lvlText w:val="%2."/>
+      <w:lvlJc w:val="left"/>
+      <w:pPr>
+        <w:ind w:left="1440" w:hanging="360"/>
+      </w:pPr>
+    </w:lvl>
+    <w:lvl w:ilvl="2" w:tplc="4009001B" w:tentative="1">
+      <w:start w:val="1"/>
+      <w:numFmt w:val="lowerRoman"/>
+      <w:lvlText w:val="%3."/>
+      <w:lvlJc w:val="right"/>
+      <w:pPr>
+        <w:ind w:left="2160" w:hanging="180"/>
+      </w:pPr>
+    </w:lvl>
+    <w:lvl w:ilvl="3" w:tplc="4009000F" w:tentative="1">
+      <w:start w:val="1"/>
+      <w:numFmt w:val="decimal"/>
+      <w:lvlText w:val="%4."/>
+      <w:lvlJc w:val="left"/>
+      <w:pPr>
+        <w:ind w:left="2880" w:hanging="360"/>
+      </w:pPr>
+    </w:lvl>
+    <w:lvl w:ilvl="4" w:tplc="40090019" w:tentative="1">
+      <w:start w:val="1"/>
+      <w:numFmt w:val="lowerLetter"/>
+      <w:lvlText w:val="%5."/>
+      <w:lvlJc w:val="left"/>
+      <w:pPr>
+        <w:ind w:left="3600" w:hanging="360"/>
+      </w:pPr>
+    </w:lvl>
+    <w:lvl w:ilvl="5" w:tplc="4009001B" w:tentative="1">
+      <w:start w:val="1"/>
+      <w:numFmt w:val="lowerRoman"/>
+      <w:lvlText w:val="%6."/>
+      <w:lvlJc w:val="right"/>
+      <w:pPr>
+        <w:ind w:left="4320" w:hanging="180"/>
+      </w:pPr>
+    </w:lvl>
+    <w:lvl w:ilvl="6" w:tplc="4009000F" w:tentative="1">
+      <w:start w:val="1"/>
+      <w:numFmt w:val="decimal"/>
+      <w:lvlText w:val="%7."/>
+      <w:lvlJc w:val="left"/>
+      <w:pPr>
+        <w:ind w:left="5040" w:hanging="360"/>
+      </w:pPr>
+    </w:lvl>
+    <w:lvl w:ilvl="7" w:tplc="40090019" w:tentative="1">
+      <w:start w:val="1"/>
+      <w:numFmt w:val="lowerLetter"/>
+      <w:lvlText w:val="%8."/>
+      <w:lvlJc w:val="left"/>
+      <w:pPr>
+        <w:ind w:left="5760" w:hanging="360"/>
+      </w:pPr>
+    </w:lvl>
+    <w:lvl w:ilvl="8" w:tplc="4009001B" w:tentative="1">
+      <w:start w:val="1"/>
+      <w:numFmt w:val="lowerRoman"/>
+      <w:lvlText w:val="%9."/>
+      <w:lvlJc w:val="right"/>
+      <w:pPr>
+        <w:ind w:left="6480" w:hanging="180"/>
+      </w:pPr>
+    </w:lvl>
+  </w:abstractNum>
   <w:num w:numId="1">
     <w:abstractNumId w:val="2"/>
   </w:num>
@@ -1373,6 +1516,9 @@
   </w:num>
   <w:num w:numId="4">
     <w:abstractNumId w:val="0"/>
+  </w:num>
+  <w:num w:numId="5">
+    <w:abstractNumId w:val="4"/>
   </w:num>
 </w:numbering>
 </file>

</xml_diff>